<commit_message>
Fixed a small error in word documentation.
</commit_message>
<xml_diff>
--- a/NASP/lab1/vinko kodzoman - 0036470625.docx
+++ b/NASP/lab1/vinko kodzoman - 0036470625.docx
@@ -2100,15 +2100,6 @@
           <w:lang w:eastAsia="hr-HR"/>
         </w:rPr>
         <w:tab/>
-      </w:r>
-      <w:r>
-        <w:rPr>
-          <w:rFonts w:ascii="Arial" w:eastAsia="Times New Roman" w:hAnsi="Arial" w:cs="Arial"/>
-          <w:bCs/>
-          <w:sz w:val="24"/>
-          <w:szCs w:val="24"/>
-          <w:lang w:eastAsia="hr-HR"/>
-        </w:rPr>
         <w:t>inorderIspis(</w:t>
       </w:r>
       <w:r>
@@ -2130,27 +2121,7 @@
           <w:szCs w:val="24"/>
           <w:lang w:eastAsia="hr-HR"/>
         </w:rPr>
-        <w:t xml:space="preserve">-&gt; </w:t>
-      </w:r>
-      <w:r>
-        <w:rPr>
-          <w:rFonts w:ascii="Arial" w:eastAsia="Times New Roman" w:hAnsi="Arial" w:cs="Arial"/>
-          <w:bCs/>
-          <w:sz w:val="24"/>
-          <w:szCs w:val="24"/>
-          <w:lang w:eastAsia="hr-HR"/>
-        </w:rPr>
-        <w:t>desnoDijete</w:t>
-      </w:r>
-      <w:r>
-        <w:rPr>
-          <w:rFonts w:ascii="Arial" w:eastAsia="Times New Roman" w:hAnsi="Arial" w:cs="Arial"/>
-          <w:bCs/>
-          <w:sz w:val="24"/>
-          <w:szCs w:val="24"/>
-          <w:lang w:eastAsia="hr-HR"/>
-        </w:rPr>
-        <w:t>);</w:t>
+        <w:t>-&gt; desnoDijete);</w:t>
       </w:r>
     </w:p>
     <w:p>
@@ -2280,7 +2251,7 @@
           <w:noProof/>
           <w:sz w:val="24"/>
           <w:szCs w:val="24"/>
-          <w:lang w:val="en-US"/>
+          <w:lang w:eastAsia="hr-HR"/>
         </w:rPr>
         <w:lastRenderedPageBreak/>
         <w:drawing>
@@ -2583,8 +2554,6 @@
         </w:rPr>
         <w:t xml:space="preserve">Zaključak </w:t>
       </w:r>
-      <w:bookmarkStart w:id="0" w:name="_GoBack"/>
-      <w:bookmarkEnd w:id="0"/>
     </w:p>
     <w:p>
       <w:pPr>
@@ -3216,22 +3185,12 @@
     </w:tbl>
     <w:p>
       <w:pPr>
-        <w:spacing w:after="0" w:line="240" w:lineRule="auto"/>
-        <w:jc w:val="both"/>
-        <w:rPr>
-          <w:rFonts w:ascii="Arial" w:eastAsia="Times New Roman" w:hAnsi="Arial" w:cs="Arial"/>
-          <w:sz w:val="24"/>
-          <w:szCs w:val="24"/>
-          <w:lang w:eastAsia="hr-HR"/>
-        </w:rPr>
-      </w:pPr>
-    </w:p>
-    <w:p>
-      <w:pPr>
         <w:rPr>
           <w:rFonts w:ascii="Arial" w:hAnsi="Arial" w:cs="Arial"/>
         </w:rPr>
       </w:pPr>
+      <w:bookmarkStart w:id="0" w:name="_GoBack"/>
+      <w:bookmarkEnd w:id="0"/>
     </w:p>
     <w:sectPr>
       <w:pgSz w:w="11906" w:h="16838"/>
@@ -4409,7 +4368,7 @@
 </file>
 
 <file path=customXml/itemProps1.xml><?xml version="1.0" encoding="utf-8"?>
-<ds:datastoreItem xmlns:ds="http://schemas.openxmlformats.org/officeDocument/2006/customXml" ds:itemID="{AA12083D-43D8-45F7-9A3A-FFAFE07C95AF}">
+<ds:datastoreItem xmlns:ds="http://schemas.openxmlformats.org/officeDocument/2006/customXml" ds:itemID="{7EB74C3B-762E-4BAC-843D-EBDEF7FF5633}">
   <ds:schemaRefs>
     <ds:schemaRef ds:uri="http://schemas.openxmlformats.org/officeDocument/2006/bibliography"/>
   </ds:schemaRefs>

</xml_diff>